<commit_message>
updated the devops report
</commit_message>
<xml_diff>
--- a/devops-ae1.docx
+++ b/devops-ae1.docx
@@ -728,6 +728,67 @@
         <w:rPr>
           <w:rFonts w:ascii="Consolas" w:hAnsi="Consolas"/>
         </w:rPr>
+        <w:tab/>
+      </w:r>
+      <w:r>
+        <w:rPr>
+          <w:rFonts w:ascii="Consolas" w:hAnsi="Consolas"/>
+        </w:rPr>
+        <w:t>Bryn</w:t>
+      </w:r>
+    </w:p>
+    <w:p>
+      <w:pPr>
+        <w:rPr>
+          <w:rFonts w:ascii="Consolas" w:hAnsi="Consolas"/>
+        </w:rPr>
+      </w:pPr>
+      <w:r>
+        <w:rPr>
+          <w:rFonts w:ascii="Consolas" w:hAnsi="Consolas"/>
+        </w:rPr>
+        <w:tab/>
+        <w:t>Kallum</w:t>
+      </w:r>
+    </w:p>
+    <w:p>
+      <w:pPr>
+        <w:rPr>
+          <w:rFonts w:ascii="Consolas" w:hAnsi="Consolas"/>
+        </w:rPr>
+      </w:pPr>
+      <w:r>
+        <w:rPr>
+          <w:rFonts w:ascii="Consolas" w:hAnsi="Consolas"/>
+        </w:rPr>
+        <w:tab/>
+        <w:t>Ellis</w:t>
+      </w:r>
+    </w:p>
+    <w:p>
+      <w:pPr>
+        <w:rPr>
+          <w:rFonts w:ascii="Consolas" w:hAnsi="Consolas"/>
+        </w:rPr>
+      </w:pPr>
+      <w:r>
+        <w:rPr>
+          <w:rFonts w:ascii="Consolas" w:hAnsi="Consolas"/>
+        </w:rPr>
+        <w:tab/>
+        <w:t>Matt</w:t>
+      </w:r>
+    </w:p>
+    <w:p>
+      <w:pPr>
+        <w:rPr>
+          <w:rFonts w:ascii="Consolas" w:hAnsi="Consolas"/>
+        </w:rPr>
+      </w:pPr>
+      <w:r>
+        <w:rPr>
+          <w:rFonts w:ascii="Consolas" w:hAnsi="Consolas"/>
+        </w:rPr>
         <w:t>DevOps Workflow:</w:t>
       </w:r>
     </w:p>
@@ -755,6 +816,67 @@
         <w:rPr>
           <w:rFonts w:ascii="Consolas" w:hAnsi="Consolas"/>
         </w:rPr>
+        <w:tab/>
+      </w:r>
+      <w:r>
+        <w:rPr>
+          <w:rFonts w:ascii="Consolas" w:hAnsi="Consolas"/>
+        </w:rPr>
+        <w:t>Bryn</w:t>
+      </w:r>
+    </w:p>
+    <w:p>
+      <w:pPr>
+        <w:rPr>
+          <w:rFonts w:ascii="Consolas" w:hAnsi="Consolas"/>
+        </w:rPr>
+      </w:pPr>
+      <w:r>
+        <w:rPr>
+          <w:rFonts w:ascii="Consolas" w:hAnsi="Consolas"/>
+        </w:rPr>
+        <w:tab/>
+        <w:t>Kallum</w:t>
+      </w:r>
+    </w:p>
+    <w:p>
+      <w:pPr>
+        <w:rPr>
+          <w:rFonts w:ascii="Consolas" w:hAnsi="Consolas"/>
+        </w:rPr>
+      </w:pPr>
+      <w:r>
+        <w:rPr>
+          <w:rFonts w:ascii="Consolas" w:hAnsi="Consolas"/>
+        </w:rPr>
+        <w:tab/>
+        <w:t>Ellis</w:t>
+      </w:r>
+    </w:p>
+    <w:p>
+      <w:pPr>
+        <w:rPr>
+          <w:rFonts w:ascii="Consolas" w:hAnsi="Consolas"/>
+        </w:rPr>
+      </w:pPr>
+      <w:r>
+        <w:rPr>
+          <w:rFonts w:ascii="Consolas" w:hAnsi="Consolas"/>
+        </w:rPr>
+        <w:tab/>
+        <w:t>Matt</w:t>
+      </w:r>
+    </w:p>
+    <w:p>
+      <w:pPr>
+        <w:rPr>
+          <w:rFonts w:ascii="Consolas" w:hAnsi="Consolas"/>
+        </w:rPr>
+      </w:pPr>
+      <w:r>
+        <w:rPr>
+          <w:rFonts w:ascii="Consolas" w:hAnsi="Consolas"/>
+        </w:rPr>
         <w:t>Reflection And Future Work</w:t>
       </w:r>
       <w:r>
@@ -784,6 +906,55 @@
           <w:rFonts w:ascii="Consolas" w:hAnsi="Consolas"/>
         </w:rPr>
       </w:pPr>
+      <w:r>
+        <w:rPr>
+          <w:rFonts w:ascii="Consolas" w:hAnsi="Consolas"/>
+        </w:rPr>
+        <w:tab/>
+        <w:t>Bryn</w:t>
+      </w:r>
+    </w:p>
+    <w:p>
+      <w:pPr>
+        <w:rPr>
+          <w:rFonts w:ascii="Consolas" w:hAnsi="Consolas"/>
+        </w:rPr>
+      </w:pPr>
+      <w:r>
+        <w:rPr>
+          <w:rFonts w:ascii="Consolas" w:hAnsi="Consolas"/>
+        </w:rPr>
+        <w:tab/>
+        <w:t>Kallum</w:t>
+      </w:r>
+    </w:p>
+    <w:p>
+      <w:pPr>
+        <w:rPr>
+          <w:rFonts w:ascii="Consolas" w:hAnsi="Consolas"/>
+        </w:rPr>
+      </w:pPr>
+      <w:r>
+        <w:rPr>
+          <w:rFonts w:ascii="Consolas" w:hAnsi="Consolas"/>
+        </w:rPr>
+        <w:tab/>
+        <w:t>Ellis</w:t>
+      </w:r>
+    </w:p>
+    <w:p>
+      <w:pPr>
+        <w:rPr>
+          <w:rFonts w:ascii="Consolas" w:hAnsi="Consolas"/>
+        </w:rPr>
+      </w:pPr>
+      <w:r>
+        <w:rPr>
+          <w:rFonts w:ascii="Consolas" w:hAnsi="Consolas"/>
+        </w:rPr>
+        <w:tab/>
+        <w:t>Matt</w:t>
+      </w:r>
     </w:p>
     <w:p>
       <w:pPr>
@@ -844,6 +1015,7 @@
           <w:b/>
           <w:bCs/>
         </w:rPr>
+        <w:lastRenderedPageBreak/>
         <w:t>Ellis:</w:t>
       </w:r>
     </w:p>
@@ -962,20 +1134,28 @@
           <w:b/>
           <w:bCs/>
         </w:rPr>
-        <w:t>Session 5:</w:t>
-      </w:r>
-    </w:p>
-    <w:p>
-      <w:pPr>
-        <w:rPr>
-          <w:rFonts w:ascii="Consolas" w:hAnsi="Consolas"/>
-        </w:rPr>
-      </w:pPr>
-      <w:r>
-        <w:rPr>
-          <w:rFonts w:ascii="Consolas" w:hAnsi="Consolas"/>
-        </w:rPr>
-        <w:t>Discussion on the concept art was had</w:t>
+        <w:t>Matt:</w:t>
+      </w:r>
+    </w:p>
+    <w:p>
+      <w:pPr>
+        <w:rPr>
+          <w:rFonts w:ascii="Consolas" w:hAnsi="Consolas"/>
+        </w:rPr>
+      </w:pPr>
+      <w:proofErr w:type="gramStart"/>
+      <w:r>
+        <w:rPr>
+          <w:rFonts w:ascii="Consolas" w:hAnsi="Consolas"/>
+        </w:rPr>
+        <w:t>Back end</w:t>
+      </w:r>
+      <w:proofErr w:type="gramEnd"/>
+      <w:r>
+        <w:rPr>
+          <w:rFonts w:ascii="Consolas" w:hAnsi="Consolas"/>
+        </w:rPr>
+        <w:t xml:space="preserve"> work</w:t>
       </w:r>
     </w:p>
     <w:p>
@@ -986,12 +1166,58 @@
           <w:bCs/>
         </w:rPr>
       </w:pPr>
-      <w:r>
+    </w:p>
+    <w:p>
+      <w:pPr>
+        <w:rPr>
+          <w:rFonts w:ascii="Consolas" w:hAnsi="Consolas"/>
+        </w:rPr>
+      </w:pPr>
+    </w:p>
+    <w:p>
+      <w:pPr>
         <w:rPr>
           <w:rFonts w:ascii="Consolas" w:hAnsi="Consolas"/>
           <w:b/>
           <w:bCs/>
         </w:rPr>
+      </w:pPr>
+      <w:r>
+        <w:rPr>
+          <w:rFonts w:ascii="Consolas" w:hAnsi="Consolas"/>
+          <w:b/>
+          <w:bCs/>
+        </w:rPr>
+        <w:t>Session 5:</w:t>
+      </w:r>
+    </w:p>
+    <w:p>
+      <w:pPr>
+        <w:rPr>
+          <w:rFonts w:ascii="Consolas" w:hAnsi="Consolas"/>
+        </w:rPr>
+      </w:pPr>
+      <w:r>
+        <w:rPr>
+          <w:rFonts w:ascii="Consolas" w:hAnsi="Consolas"/>
+        </w:rPr>
+        <w:t>Discussion on the concept art was had</w:t>
+      </w:r>
+    </w:p>
+    <w:p>
+      <w:pPr>
+        <w:rPr>
+          <w:rFonts w:ascii="Consolas" w:hAnsi="Consolas"/>
+          <w:b/>
+          <w:bCs/>
+        </w:rPr>
+      </w:pPr>
+      <w:r>
+        <w:rPr>
+          <w:rFonts w:ascii="Consolas" w:hAnsi="Consolas"/>
+          <w:b/>
+          <w:bCs/>
+        </w:rPr>
         <w:t>Session 6:</w:t>
       </w:r>
     </w:p>
@@ -1005,7 +1231,6 @@
         <w:rPr>
           <w:rFonts w:ascii="Consolas" w:hAnsi="Consolas"/>
         </w:rPr>
-        <w:lastRenderedPageBreak/>
         <w:t xml:space="preserve"> Concept art was moved to a </w:t>
       </w:r>
       <w:proofErr w:type="spellStart"/>

</xml_diff>

<commit_message>
added link to deployed webpage
</commit_message>
<xml_diff>
--- a/devops-ae1.docx
+++ b/devops-ae1.docx
@@ -575,12 +575,17 @@
         </w:rPr>
         <w:tab/>
       </w:r>
-      <w:r>
-        <w:rPr>
-          <w:rFonts w:ascii="Consolas" w:hAnsi="Consolas"/>
-        </w:rPr>
-        <w:t>&lt;insert link here&gt;</w:t>
-      </w:r>
+      <w:hyperlink r:id="rId5" w:history="1">
+        <w:r>
+          <w:rPr>
+            <w:rStyle w:val="Hyperlink"/>
+            <w:rFonts w:ascii="Consolas" w:hAnsi="Consolas"/>
+            <w:b/>
+            <w:bCs/>
+          </w:rPr>
+          <w:t>https://bryn-rodway.github.io/COM619/</w:t>
+        </w:r>
+      </w:hyperlink>
     </w:p>
     <w:p>
       <w:pPr>
@@ -729,11 +734,6 @@
           <w:rFonts w:ascii="Consolas" w:hAnsi="Consolas"/>
         </w:rPr>
         <w:tab/>
-      </w:r>
-      <w:r>
-        <w:rPr>
-          <w:rFonts w:ascii="Consolas" w:hAnsi="Consolas"/>
-        </w:rPr>
         <w:t>Bryn</w:t>
       </w:r>
     </w:p>
@@ -817,11 +817,6 @@
           <w:rFonts w:ascii="Consolas" w:hAnsi="Consolas"/>
         </w:rPr>
         <w:tab/>
-      </w:r>
-      <w:r>
-        <w:rPr>
-          <w:rFonts w:ascii="Consolas" w:hAnsi="Consolas"/>
-        </w:rPr>
         <w:t>Bryn</w:t>
       </w:r>
     </w:p>
@@ -1029,14 +1024,7 @@
         <w:rPr>
           <w:rFonts w:ascii="Consolas" w:hAnsi="Consolas"/>
         </w:rPr>
-        <w:t xml:space="preserve">Created </w:t>
-      </w:r>
-      <w:proofErr w:type="spellStart"/>
-      <w:r>
-        <w:rPr>
-          <w:rFonts w:ascii="Consolas" w:hAnsi="Consolas"/>
-        </w:rPr>
-        <w:t>g</w:t>
+        <w:t>Created g</w:t>
       </w:r>
       <w:r>
         <w:rPr>
@@ -1044,7 +1032,6 @@
         </w:rPr>
         <w:t>ithub</w:t>
       </w:r>
-      <w:proofErr w:type="spellEnd"/>
     </w:p>
     <w:p>
       <w:pPr>
@@ -1143,19 +1130,11 @@
           <w:rFonts w:ascii="Consolas" w:hAnsi="Consolas"/>
         </w:rPr>
       </w:pPr>
-      <w:proofErr w:type="gramStart"/>
-      <w:r>
-        <w:rPr>
-          <w:rFonts w:ascii="Consolas" w:hAnsi="Consolas"/>
-        </w:rPr>
-        <w:t>Back end</w:t>
-      </w:r>
-      <w:proofErr w:type="gramEnd"/>
-      <w:r>
-        <w:rPr>
-          <w:rFonts w:ascii="Consolas" w:hAnsi="Consolas"/>
-        </w:rPr>
-        <w:t xml:space="preserve"> work</w:t>
+      <w:r>
+        <w:rPr>
+          <w:rFonts w:ascii="Consolas" w:hAnsi="Consolas"/>
+        </w:rPr>
+        <w:t>Back end work</w:t>
       </w:r>
     </w:p>
     <w:p>
@@ -1231,21 +1210,7 @@
         <w:rPr>
           <w:rFonts w:ascii="Consolas" w:hAnsi="Consolas"/>
         </w:rPr>
-        <w:t xml:space="preserve"> Concept art was moved to a </w:t>
-      </w:r>
-      <w:proofErr w:type="spellStart"/>
-      <w:r>
-        <w:rPr>
-          <w:rFonts w:ascii="Consolas" w:hAnsi="Consolas"/>
-        </w:rPr>
-        <w:t>figma</w:t>
-      </w:r>
-      <w:proofErr w:type="spellEnd"/>
-      <w:r>
-        <w:rPr>
-          <w:rFonts w:ascii="Consolas" w:hAnsi="Consolas"/>
-        </w:rPr>
-        <w:t xml:space="preserve"> for the </w:t>
+        <w:t xml:space="preserve"> Concept art was moved to a figma for the </w:t>
       </w:r>
       <w:r>
         <w:rPr>
@@ -1270,21 +1235,7 @@
         <w:rPr>
           <w:rFonts w:ascii="Consolas" w:hAnsi="Consolas"/>
         </w:rPr>
-        <w:t xml:space="preserve"> Discussed amendments to the </w:t>
-      </w:r>
-      <w:proofErr w:type="spellStart"/>
-      <w:r>
-        <w:rPr>
-          <w:rFonts w:ascii="Consolas" w:hAnsi="Consolas"/>
-        </w:rPr>
-        <w:t>figma</w:t>
-      </w:r>
-      <w:proofErr w:type="spellEnd"/>
-      <w:r>
-        <w:rPr>
-          <w:rFonts w:ascii="Consolas" w:hAnsi="Consolas"/>
-        </w:rPr>
-        <w:t xml:space="preserve"> project.</w:t>
+        <w:t xml:space="preserve"> Discussed amendments to the figma project.</w:t>
       </w:r>
     </w:p>
     <w:sectPr>
@@ -1900,7 +1851,6 @@
   <w:style w:type="character" w:default="1" w:styleId="DefaultParagraphFont">
     <w:name w:val="Default Paragraph Font"/>
     <w:uiPriority w:val="1"/>
-    <w:semiHidden/>
     <w:unhideWhenUsed/>
   </w:style>
   <w:style w:type="table" w:default="1" w:styleId="TableNormal">

</xml_diff>

<commit_message>
added, intro (bryn) and started project management (bryn)
</commit_message>
<xml_diff>
--- a/devops-ae1.docx
+++ b/devops-ae1.docx
@@ -676,51 +676,17 @@
         </w:rPr>
         <w:t>Introduction:</w:t>
       </w:r>
-    </w:p>
-    <w:p>
-      <w:pPr>
-        <w:rPr>
-          <w:rFonts w:ascii="Consolas" w:hAnsi="Consolas"/>
-        </w:rPr>
-      </w:pPr>
-      <w:r>
-        <w:rPr>
-          <w:rFonts w:ascii="Consolas" w:hAnsi="Consolas"/>
-        </w:rPr>
-        <w:tab/>
+      <w:r>
+        <w:rPr>
+          <w:rFonts w:ascii="Consolas" w:hAnsi="Consolas"/>
+        </w:rPr>
+        <w:t xml:space="preserve"> </w:t>
+      </w:r>
+      <w:r>
+        <w:rPr>
+          <w:rFonts w:ascii="Consolas" w:hAnsi="Consolas"/>
+        </w:rPr>
         <w:t>&lt;short overview here&gt;</w:t>
-      </w:r>
-    </w:p>
-    <w:p>
-      <w:pPr>
-        <w:rPr>
-          <w:rFonts w:ascii="Consolas" w:hAnsi="Consolas"/>
-        </w:rPr>
-      </w:pPr>
-      <w:r>
-        <w:rPr>
-          <w:rFonts w:ascii="Consolas" w:hAnsi="Consolas"/>
-        </w:rPr>
-        <w:t>Product Management:</w:t>
-      </w:r>
-    </w:p>
-    <w:p>
-      <w:pPr>
-        <w:rPr>
-          <w:rFonts w:ascii="Consolas" w:hAnsi="Consolas"/>
-        </w:rPr>
-      </w:pPr>
-      <w:r>
-        <w:rPr>
-          <w:rFonts w:ascii="Consolas" w:hAnsi="Consolas"/>
-        </w:rPr>
-        <w:tab/>
-      </w:r>
-      <w:r>
-        <w:rPr>
-          <w:rFonts w:ascii="Consolas" w:hAnsi="Consolas"/>
-        </w:rPr>
-        <w:t>&lt;explain and justify decisions made here&gt;</w:t>
       </w:r>
     </w:p>
     <w:p>
@@ -736,6 +702,12 @@
         <w:tab/>
         <w:t>Bryn</w:t>
       </w:r>
+      <w:r>
+        <w:rPr>
+          <w:rFonts w:ascii="Consolas" w:hAnsi="Consolas"/>
+        </w:rPr>
+        <w:t>: My role in this assessment was the graphics designer I worked on sketches, Figma wireframes and the layout for the report.</w:t>
+      </w:r>
     </w:p>
     <w:p>
       <w:pPr>
@@ -789,21 +761,19 @@
         <w:rPr>
           <w:rFonts w:ascii="Consolas" w:hAnsi="Consolas"/>
         </w:rPr>
-        <w:t>DevOps Workflow:</w:t>
-      </w:r>
-    </w:p>
-    <w:p>
-      <w:pPr>
-        <w:rPr>
-          <w:rFonts w:ascii="Consolas" w:hAnsi="Consolas"/>
-        </w:rPr>
-      </w:pPr>
-      <w:r>
-        <w:rPr>
-          <w:rFonts w:ascii="Consolas" w:hAnsi="Consolas"/>
-        </w:rPr>
-        <w:tab/>
-        <w:t>&lt;explain how DevOps workflow as followed&gt;</w:t>
+        <w:t>Product Management:</w:t>
+      </w:r>
+      <w:r>
+        <w:rPr>
+          <w:rFonts w:ascii="Consolas" w:hAnsi="Consolas"/>
+        </w:rPr>
+        <w:t xml:space="preserve"> </w:t>
+      </w:r>
+      <w:r>
+        <w:rPr>
+          <w:rFonts w:ascii="Consolas" w:hAnsi="Consolas"/>
+        </w:rPr>
+        <w:t>&lt;explain and justify decisions made here&gt;</w:t>
       </w:r>
     </w:p>
     <w:p>
@@ -819,6 +789,36 @@
         <w:tab/>
         <w:t>Bryn</w:t>
       </w:r>
+      <w:r>
+        <w:rPr>
+          <w:rFonts w:ascii="Consolas" w:hAnsi="Consolas"/>
+        </w:rPr>
+        <w:t xml:space="preserve">: as a graphics designer the way I managed my tasks was, when an idea for a page was made, </w:t>
+      </w:r>
+      <w:r>
+        <w:rPr>
+          <w:rFonts w:ascii="Consolas" w:hAnsi="Consolas"/>
+        </w:rPr>
+        <w:t>before the front end for a page was made, I worked on a rough sketch, then once a design was picked I made a Figma version of the page before getting</w:t>
+      </w:r>
+      <w:r>
+        <w:rPr>
+          <w:rFonts w:ascii="Consolas" w:hAnsi="Consolas"/>
+        </w:rPr>
+        <w:t xml:space="preserve"> comments on this from the team then I sent the finalized version to the </w:t>
+      </w:r>
+      <w:r>
+        <w:rPr>
+          <w:rFonts w:ascii="Consolas" w:hAnsi="Consolas"/>
+        </w:rPr>
+        <w:t>GitHub</w:t>
+      </w:r>
+      <w:r>
+        <w:rPr>
+          <w:rFonts w:ascii="Consolas" w:hAnsi="Consolas"/>
+        </w:rPr>
+        <w:t xml:space="preserve"> and let our front end developer transform it from concept to webpage.</w:t>
+      </w:r>
     </w:p>
     <w:p>
       <w:pPr>
@@ -872,27 +872,19 @@
         <w:rPr>
           <w:rFonts w:ascii="Consolas" w:hAnsi="Consolas"/>
         </w:rPr>
-        <w:t>Reflection And Future Work</w:t>
-      </w:r>
-      <w:r>
-        <w:rPr>
-          <w:rFonts w:ascii="Consolas" w:hAnsi="Consolas"/>
-        </w:rPr>
-        <w:t>:</w:t>
-      </w:r>
-    </w:p>
-    <w:p>
-      <w:pPr>
-        <w:rPr>
-          <w:rFonts w:ascii="Consolas" w:hAnsi="Consolas"/>
-        </w:rPr>
-      </w:pPr>
-      <w:r>
-        <w:rPr>
-          <w:rFonts w:ascii="Consolas" w:hAnsi="Consolas"/>
-        </w:rPr>
-        <w:tab/>
-        <w:t>&lt;reflect on how the project went&gt;</w:t>
+        <w:t>DevOps Workflow:</w:t>
+      </w:r>
+      <w:r>
+        <w:rPr>
+          <w:rFonts w:ascii="Consolas" w:hAnsi="Consolas"/>
+        </w:rPr>
+        <w:t xml:space="preserve"> </w:t>
+      </w:r>
+      <w:r>
+        <w:rPr>
+          <w:rFonts w:ascii="Consolas" w:hAnsi="Consolas"/>
+        </w:rPr>
+        <w:t>&lt;explain how DevOps workflow as followed&gt;</w:t>
       </w:r>
     </w:p>
     <w:p>
@@ -957,6 +949,121 @@
           <w:rFonts w:ascii="Consolas" w:hAnsi="Consolas"/>
         </w:rPr>
       </w:pPr>
+      <w:r>
+        <w:rPr>
+          <w:rFonts w:ascii="Consolas" w:hAnsi="Consolas"/>
+        </w:rPr>
+        <w:t>Reflection And Future Work</w:t>
+      </w:r>
+      <w:r>
+        <w:rPr>
+          <w:rFonts w:ascii="Consolas" w:hAnsi="Consolas"/>
+        </w:rPr>
+        <w:t>:</w:t>
+      </w:r>
+      <w:r>
+        <w:rPr>
+          <w:rFonts w:ascii="Consolas" w:hAnsi="Consolas"/>
+        </w:rPr>
+        <w:t xml:space="preserve"> </w:t>
+      </w:r>
+      <w:r>
+        <w:rPr>
+          <w:rFonts w:ascii="Consolas" w:hAnsi="Consolas"/>
+        </w:rPr>
+        <w:t>&lt;reflect on how the project went&gt;</w:t>
+      </w:r>
+    </w:p>
+    <w:p>
+      <w:pPr>
+        <w:rPr>
+          <w:rFonts w:ascii="Consolas" w:hAnsi="Consolas"/>
+        </w:rPr>
+      </w:pPr>
+      <w:r>
+        <w:rPr>
+          <w:rFonts w:ascii="Consolas" w:hAnsi="Consolas"/>
+        </w:rPr>
+        <w:tab/>
+        <w:t>Bryn</w:t>
+      </w:r>
+    </w:p>
+    <w:p>
+      <w:pPr>
+        <w:rPr>
+          <w:rFonts w:ascii="Consolas" w:hAnsi="Consolas"/>
+        </w:rPr>
+      </w:pPr>
+      <w:r>
+        <w:rPr>
+          <w:rFonts w:ascii="Consolas" w:hAnsi="Consolas"/>
+        </w:rPr>
+        <w:tab/>
+        <w:t>Kallum</w:t>
+      </w:r>
+    </w:p>
+    <w:p>
+      <w:pPr>
+        <w:rPr>
+          <w:rFonts w:ascii="Consolas" w:hAnsi="Consolas"/>
+        </w:rPr>
+      </w:pPr>
+      <w:r>
+        <w:rPr>
+          <w:rFonts w:ascii="Consolas" w:hAnsi="Consolas"/>
+        </w:rPr>
+        <w:tab/>
+        <w:t>Ellis</w:t>
+      </w:r>
+    </w:p>
+    <w:p>
+      <w:pPr>
+        <w:rPr>
+          <w:rFonts w:ascii="Consolas" w:hAnsi="Consolas"/>
+        </w:rPr>
+      </w:pPr>
+      <w:r>
+        <w:rPr>
+          <w:rFonts w:ascii="Consolas" w:hAnsi="Consolas"/>
+        </w:rPr>
+        <w:tab/>
+        <w:t>Matt</w:t>
+      </w:r>
+    </w:p>
+    <w:p>
+      <w:pPr>
+        <w:rPr>
+          <w:rFonts w:ascii="Consolas" w:hAnsi="Consolas"/>
+        </w:rPr>
+      </w:pPr>
+    </w:p>
+    <w:p>
+      <w:pPr>
+        <w:rPr>
+          <w:rFonts w:ascii="Consolas" w:hAnsi="Consolas"/>
+        </w:rPr>
+      </w:pPr>
+    </w:p>
+    <w:p>
+      <w:pPr>
+        <w:rPr>
+          <w:rFonts w:ascii="Consolas" w:hAnsi="Consolas"/>
+        </w:rPr>
+      </w:pPr>
+    </w:p>
+    <w:p>
+      <w:pPr>
+        <w:rPr>
+          <w:rFonts w:ascii="Consolas" w:hAnsi="Consolas"/>
+        </w:rPr>
+      </w:pPr>
+    </w:p>
+    <w:p>
+      <w:pPr>
+        <w:rPr>
+          <w:rFonts w:ascii="Consolas" w:hAnsi="Consolas"/>
+        </w:rPr>
+      </w:pPr>
     </w:p>
     <w:p>
       <w:pPr>
@@ -1010,7 +1117,6 @@
           <w:b/>
           <w:bCs/>
         </w:rPr>
-        <w:lastRenderedPageBreak/>
         <w:t>Ellis:</w:t>
       </w:r>
     </w:p>
@@ -1024,7 +1130,14 @@
         <w:rPr>
           <w:rFonts w:ascii="Consolas" w:hAnsi="Consolas"/>
         </w:rPr>
-        <w:t>Created g</w:t>
+        <w:t xml:space="preserve">Created </w:t>
+      </w:r>
+      <w:proofErr w:type="spellStart"/>
+      <w:r>
+        <w:rPr>
+          <w:rFonts w:ascii="Consolas" w:hAnsi="Consolas"/>
+        </w:rPr>
+        <w:t>g</w:t>
       </w:r>
       <w:r>
         <w:rPr>
@@ -1032,6 +1145,63 @@
         </w:rPr>
         <w:t>ithub</w:t>
       </w:r>
+      <w:proofErr w:type="spellEnd"/>
+    </w:p>
+    <w:p>
+      <w:pPr>
+        <w:rPr>
+          <w:rFonts w:ascii="Consolas" w:hAnsi="Consolas"/>
+        </w:rPr>
+      </w:pPr>
+      <w:r>
+        <w:rPr>
+          <w:rFonts w:ascii="Consolas" w:hAnsi="Consolas"/>
+        </w:rPr>
+        <w:t xml:space="preserve">Created the Homepage based on the </w:t>
+      </w:r>
+      <w:proofErr w:type="spellStart"/>
+      <w:r>
+        <w:rPr>
+          <w:rFonts w:ascii="Consolas" w:hAnsi="Consolas"/>
+        </w:rPr>
+        <w:t>figma</w:t>
+      </w:r>
+      <w:proofErr w:type="spellEnd"/>
+    </w:p>
+    <w:p>
+      <w:pPr>
+        <w:rPr>
+          <w:rFonts w:ascii="Consolas" w:hAnsi="Consolas"/>
+        </w:rPr>
+      </w:pPr>
+      <w:r>
+        <w:rPr>
+          <w:rFonts w:ascii="Consolas" w:hAnsi="Consolas"/>
+        </w:rPr>
+        <w:t xml:space="preserve">Created the </w:t>
+      </w:r>
+      <w:proofErr w:type="spellStart"/>
+      <w:r>
+        <w:rPr>
+          <w:rFonts w:ascii="Consolas" w:hAnsi="Consolas"/>
+        </w:rPr>
+        <w:t>Userpage</w:t>
+      </w:r>
+      <w:proofErr w:type="spellEnd"/>
+      <w:r>
+        <w:rPr>
+          <w:rFonts w:ascii="Consolas" w:hAnsi="Consolas"/>
+        </w:rPr>
+        <w:t xml:space="preserve"> based on the </w:t>
+      </w:r>
+      <w:proofErr w:type="spellStart"/>
+      <w:r>
+        <w:rPr>
+          <w:rFonts w:ascii="Consolas" w:hAnsi="Consolas"/>
+        </w:rPr>
+        <w:t>figma</w:t>
+      </w:r>
+      <w:proofErr w:type="spellEnd"/>
     </w:p>
     <w:p>
       <w:pPr>
@@ -1056,6 +1226,19 @@
           <w:rFonts w:ascii="Consolas" w:hAnsi="Consolas"/>
         </w:rPr>
       </w:pPr>
+      <w:r>
+        <w:rPr>
+          <w:rFonts w:ascii="Consolas" w:hAnsi="Consolas"/>
+        </w:rPr>
+        <w:t>Back end work</w:t>
+      </w:r>
+    </w:p>
+    <w:p>
+      <w:pPr>
+        <w:rPr>
+          <w:rFonts w:ascii="Consolas" w:hAnsi="Consolas"/>
+        </w:rPr>
+      </w:pPr>
     </w:p>
     <w:p>
       <w:pPr>
@@ -1084,7 +1267,13 @@
         <w:rPr>
           <w:rFonts w:ascii="Consolas" w:hAnsi="Consolas"/>
         </w:rPr>
-        <w:t>Drawn concept for webpage</w:t>
+        <w:t xml:space="preserve">Drawn concept for </w:t>
+      </w:r>
+      <w:r>
+        <w:rPr>
+          <w:rFonts w:ascii="Consolas" w:hAnsi="Consolas"/>
+        </w:rPr>
+        <w:t>homepage</w:t>
       </w:r>
     </w:p>
     <w:p>
@@ -1098,6 +1287,67 @@
           <w:rFonts w:ascii="Consolas" w:hAnsi="Consolas"/>
         </w:rPr>
         <w:t>Wrote template for report</w:t>
+      </w:r>
+    </w:p>
+    <w:p>
+      <w:pPr>
+        <w:rPr>
+          <w:rFonts w:ascii="Consolas" w:hAnsi="Consolas"/>
+        </w:rPr>
+      </w:pPr>
+      <w:r>
+        <w:rPr>
+          <w:rFonts w:ascii="Consolas" w:hAnsi="Consolas"/>
+        </w:rPr>
+        <w:t xml:space="preserve">Drawn concept for </w:t>
+      </w:r>
+      <w:proofErr w:type="spellStart"/>
+      <w:r>
+        <w:rPr>
+          <w:rFonts w:ascii="Consolas" w:hAnsi="Consolas"/>
+        </w:rPr>
+        <w:t>Userpage</w:t>
+      </w:r>
+      <w:proofErr w:type="spellEnd"/>
+    </w:p>
+    <w:p>
+      <w:pPr>
+        <w:rPr>
+          <w:rFonts w:ascii="Consolas" w:hAnsi="Consolas"/>
+        </w:rPr>
+      </w:pPr>
+      <w:r>
+        <w:rPr>
+          <w:rFonts w:ascii="Consolas" w:hAnsi="Consolas"/>
+        </w:rPr>
+        <w:t xml:space="preserve">Made </w:t>
+      </w:r>
+      <w:proofErr w:type="spellStart"/>
+      <w:r>
+        <w:rPr>
+          <w:rFonts w:ascii="Consolas" w:hAnsi="Consolas"/>
+        </w:rPr>
+        <w:t>figmas</w:t>
+      </w:r>
+      <w:proofErr w:type="spellEnd"/>
+      <w:r>
+        <w:rPr>
+          <w:rFonts w:ascii="Consolas" w:hAnsi="Consolas"/>
+        </w:rPr>
+        <w:t xml:space="preserve"> for the pages</w:t>
+      </w:r>
+    </w:p>
+    <w:p>
+      <w:pPr>
+        <w:rPr>
+          <w:rFonts w:ascii="Consolas" w:hAnsi="Consolas"/>
+        </w:rPr>
+      </w:pPr>
+      <w:r>
+        <w:rPr>
+          <w:rFonts w:ascii="Consolas" w:hAnsi="Consolas"/>
+        </w:rPr>
+        <w:t>Deployed the website</w:t>
       </w:r>
     </w:p>
     <w:p>
@@ -1134,7 +1384,13 @@
         <w:rPr>
           <w:rFonts w:ascii="Consolas" w:hAnsi="Consolas"/>
         </w:rPr>
-        <w:t>Back end work</w:t>
+        <w:t xml:space="preserve">Created the </w:t>
+      </w:r>
+      <w:r>
+        <w:rPr>
+          <w:rFonts w:ascii="Consolas" w:hAnsi="Consolas"/>
+        </w:rPr>
+        <w:t>database</w:t>
       </w:r>
     </w:p>
     <w:p>
@@ -1210,7 +1466,22 @@
         <w:rPr>
           <w:rFonts w:ascii="Consolas" w:hAnsi="Consolas"/>
         </w:rPr>
-        <w:t xml:space="preserve"> Concept art was moved to a figma for the </w:t>
+        <w:lastRenderedPageBreak/>
+        <w:t xml:space="preserve"> Concept art was moved to a </w:t>
+      </w:r>
+      <w:proofErr w:type="spellStart"/>
+      <w:r>
+        <w:rPr>
+          <w:rFonts w:ascii="Consolas" w:hAnsi="Consolas"/>
+        </w:rPr>
+        <w:t>figma</w:t>
+      </w:r>
+      <w:proofErr w:type="spellEnd"/>
+      <w:r>
+        <w:rPr>
+          <w:rFonts w:ascii="Consolas" w:hAnsi="Consolas"/>
+        </w:rPr>
+        <w:t xml:space="preserve"> for the </w:t>
       </w:r>
       <w:r>
         <w:rPr>
@@ -1235,7 +1506,72 @@
         <w:rPr>
           <w:rFonts w:ascii="Consolas" w:hAnsi="Consolas"/>
         </w:rPr>
-        <w:t xml:space="preserve"> Discussed amendments to the figma project.</w:t>
+        <w:t xml:space="preserve"> Discussed amendments to the </w:t>
+      </w:r>
+      <w:proofErr w:type="spellStart"/>
+      <w:r>
+        <w:rPr>
+          <w:rFonts w:ascii="Consolas" w:hAnsi="Consolas"/>
+        </w:rPr>
+        <w:t>figma</w:t>
+      </w:r>
+      <w:proofErr w:type="spellEnd"/>
+      <w:r>
+        <w:rPr>
+          <w:rFonts w:ascii="Consolas" w:hAnsi="Consolas"/>
+        </w:rPr>
+        <w:t xml:space="preserve"> project.</w:t>
+      </w:r>
+    </w:p>
+    <w:p>
+      <w:pPr>
+        <w:rPr>
+          <w:rFonts w:ascii="Consolas" w:hAnsi="Consolas"/>
+          <w:b/>
+          <w:bCs/>
+        </w:rPr>
+      </w:pPr>
+      <w:r>
+        <w:rPr>
+          <w:rFonts w:ascii="Consolas" w:hAnsi="Consolas"/>
+          <w:b/>
+          <w:bCs/>
+        </w:rPr>
+        <w:t>Sesson 9:</w:t>
+      </w:r>
+    </w:p>
+    <w:p>
+      <w:pPr>
+        <w:rPr>
+          <w:rFonts w:ascii="Consolas" w:hAnsi="Consolas"/>
+        </w:rPr>
+      </w:pPr>
+      <w:r>
+        <w:rPr>
+          <w:rFonts w:ascii="Consolas" w:hAnsi="Consolas"/>
+        </w:rPr>
+        <w:t>Back end work began</w:t>
+      </w:r>
+    </w:p>
+    <w:p>
+      <w:pPr>
+        <w:rPr>
+          <w:rFonts w:ascii="Consolas" w:hAnsi="Consolas"/>
+        </w:rPr>
+      </w:pPr>
+      <w:proofErr w:type="spellStart"/>
+      <w:r>
+        <w:rPr>
+          <w:rFonts w:ascii="Consolas" w:hAnsi="Consolas"/>
+        </w:rPr>
+        <w:t>Github</w:t>
+      </w:r>
+      <w:proofErr w:type="spellEnd"/>
+      <w:r>
+        <w:rPr>
+          <w:rFonts w:ascii="Consolas" w:hAnsi="Consolas"/>
+        </w:rPr>
+        <w:t xml:space="preserve"> was brought in line with all forks</w:t>
       </w:r>
     </w:p>
     <w:sectPr>
@@ -1851,6 +2187,7 @@
   <w:style w:type="character" w:default="1" w:styleId="DefaultParagraphFont">
     <w:name w:val="Default Paragraph Font"/>
     <w:uiPriority w:val="1"/>
+    <w:semiHidden/>
     <w:unhideWhenUsed/>
   </w:style>
   <w:style w:type="table" w:default="1" w:styleId="TableNormal">

</xml_diff>